<commit_message>
update | background video
</commit_message>
<xml_diff>
--- a/Hoja_de_experiencia_EN.docx
+++ b/Hoja_de_experiencia_EN.docx
@@ -465,6 +465,7 @@
           <w:szCs w:val="22"/>
         </w:rPr>
       </w:pPr>
+      <w:proofErr w:type="spellStart"/>
       <w:r>
         <w:rPr>
           <w:rFonts w:ascii="Calibri"/>
@@ -474,7 +475,19 @@
           <w:sz w:val="22"/>
           <w:szCs w:val="22"/>
         </w:rPr>
-        <w:t>Address:</w:t>
+        <w:t>Address</w:t>
+      </w:r>
+      <w:proofErr w:type="spellEnd"/>
+      <w:r>
+        <w:rPr>
+          <w:rFonts w:ascii="Calibri"/>
+          <w:b/>
+          <w:bCs/>
+          <w:color w:val="FFFFFF"/>
+          <w:sz w:val="22"/>
+          <w:szCs w:val="22"/>
+        </w:rPr>
+        <w:t>:</w:t>
       </w:r>
       <w:r>
         <w:rPr>
@@ -618,12 +631,28 @@
           <w:color w:val="FFFFFF"/>
         </w:rPr>
       </w:pPr>
+      <w:proofErr w:type="spellStart"/>
       <w:r>
         <w:rPr>
           <w:color w:val="FFFFFF"/>
         </w:rPr>
-        <w:t>Language Proficiency</w:t>
-      </w:r>
+        <w:t>Language</w:t>
+      </w:r>
+      <w:proofErr w:type="spellEnd"/>
+      <w:r>
+        <w:rPr>
+          <w:color w:val="FFFFFF"/>
+        </w:rPr>
+        <w:t xml:space="preserve"> </w:t>
+      </w:r>
+      <w:proofErr w:type="spellStart"/>
+      <w:r>
+        <w:rPr>
+          <w:color w:val="FFFFFF"/>
+        </w:rPr>
+        <w:t>Proficiency</w:t>
+      </w:r>
+      <w:proofErr w:type="spellEnd"/>
       <w:r>
         <w:rPr>
           <w:color w:val="FFFFFF"/>
@@ -652,8 +681,17 @@
           <w:rFonts w:ascii="Calibri"/>
           <w:color w:val="FFFFFF"/>
         </w:rPr>
-        <w:t>Native Spanish</w:t>
-      </w:r>
+        <w:t xml:space="preserve">Native </w:t>
+      </w:r>
+      <w:proofErr w:type="spellStart"/>
+      <w:r>
+        <w:rPr>
+          <w:rFonts w:ascii="Calibri"/>
+          <w:color w:val="FFFFFF"/>
+        </w:rPr>
+        <w:t>Spanish</w:t>
+      </w:r>
+      <w:proofErr w:type="spellEnd"/>
     </w:p>
     <w:tbl>
       <w:tblPr>
@@ -701,8 +739,16 @@
               <w:rPr>
                 <w:b/>
               </w:rPr>
-              <w:t>Job title</w:t>
+              <w:t xml:space="preserve">Job </w:t>
             </w:r>
+            <w:proofErr w:type="spellStart"/>
+            <w:r>
+              <w:rPr>
+                <w:b/>
+              </w:rPr>
+              <w:t>title</w:t>
+            </w:r>
+            <w:proofErr w:type="spellEnd"/>
             <w:r>
               <w:rPr>
                 <w:b/>
@@ -728,9 +774,27 @@
               <w:spacing w:line="253" w:lineRule="exact"/>
               <w:ind w:left="105"/>
             </w:pPr>
+            <w:proofErr w:type="spellStart"/>
             <w:r>
-              <w:t>Application developer technician</w:t>
+              <w:t>Application</w:t>
             </w:r>
+            <w:proofErr w:type="spellEnd"/>
+            <w:r>
+              <w:t xml:space="preserve"> </w:t>
+            </w:r>
+            <w:proofErr w:type="spellStart"/>
+            <w:r>
+              <w:t>developer</w:t>
+            </w:r>
+            <w:proofErr w:type="spellEnd"/>
+            <w:r>
+              <w:t xml:space="preserve"> </w:t>
+            </w:r>
+            <w:proofErr w:type="spellStart"/>
+            <w:r>
+              <w:t>technician</w:t>
+            </w:r>
+            <w:proofErr w:type="spellEnd"/>
           </w:p>
         </w:tc>
       </w:tr>
@@ -756,12 +820,14 @@
                 <w:b/>
               </w:rPr>
             </w:pPr>
+            <w:proofErr w:type="spellStart"/>
             <w:r>
               <w:rPr>
                 <w:b/>
               </w:rPr>
               <w:t>Learning</w:t>
             </w:r>
+            <w:proofErr w:type="spellEnd"/>
             <w:r>
               <w:rPr>
                 <w:b/>
@@ -863,11 +929,19 @@
                 <w:b/>
               </w:rPr>
             </w:pPr>
+            <w:proofErr w:type="spellStart"/>
             <w:r>
               <w:rPr>
                 <w:b/>
               </w:rPr>
-              <w:t>Start date</w:t>
+              <w:t>Start</w:t>
+            </w:r>
+            <w:proofErr w:type="spellEnd"/>
+            <w:r>
+              <w:rPr>
+                <w:b/>
+              </w:rPr>
+              <w:t xml:space="preserve"> date</w:t>
             </w:r>
             <w:r>
               <w:rPr>
@@ -928,11 +1002,19 @@
                 <w:b/>
               </w:rPr>
             </w:pPr>
+            <w:proofErr w:type="spellStart"/>
             <w:r>
               <w:rPr>
                 <w:b/>
               </w:rPr>
-              <w:t>End date</w:t>
+              <w:t>End</w:t>
+            </w:r>
+            <w:proofErr w:type="spellEnd"/>
+            <w:r>
+              <w:rPr>
+                <w:b/>
+              </w:rPr>
+              <w:t xml:space="preserve"> date</w:t>
             </w:r>
             <w:r>
               <w:rPr>
@@ -958,8 +1040,13 @@
               <w:spacing w:line="241" w:lineRule="exact"/>
               <w:ind w:left="105"/>
             </w:pPr>
+            <w:proofErr w:type="spellStart"/>
             <w:r>
-              <w:t>December 2023</w:t>
+              <w:t>December</w:t>
+            </w:r>
+            <w:proofErr w:type="spellEnd"/>
+            <w:r>
+              <w:t xml:space="preserve"> 2023</w:t>
             </w:r>
           </w:p>
         </w:tc>
@@ -975,6 +1062,7 @@
           <w:color w:val="FFFFFF"/>
         </w:rPr>
       </w:pPr>
+      <w:proofErr w:type="spellStart"/>
       <w:r>
         <w:rPr>
           <w:rFonts w:ascii="Calibri"/>
@@ -987,7 +1075,15 @@
           <w:rFonts w:ascii="Calibri"/>
           <w:color w:val="FFFFFF"/>
         </w:rPr>
-        <w:t>mediate English</w:t>
+        <w:t>mediate</w:t>
+      </w:r>
+      <w:proofErr w:type="spellEnd"/>
+      <w:r>
+        <w:rPr>
+          <w:rFonts w:ascii="Calibri"/>
+          <w:color w:val="FFFFFF"/>
+        </w:rPr>
+        <w:t xml:space="preserve"> English</w:t>
       </w:r>
     </w:p>
     <w:p>
@@ -1053,6 +1149,7 @@
           <w:rFonts w:ascii="Calibri"/>
         </w:rPr>
       </w:pPr>
+      <w:proofErr w:type="spellStart"/>
       <w:r>
         <w:rPr>
           <w:rFonts w:ascii="Calibri"/>
@@ -1060,6 +1157,7 @@
         </w:rPr>
         <w:t>Writing</w:t>
       </w:r>
+      <w:proofErr w:type="spellEnd"/>
       <w:r>
         <w:rPr>
           <w:rFonts w:ascii="Calibri"/>
@@ -1155,8 +1253,20 @@
                                 <w:b/>
                                 <w:sz w:val="26"/>
                               </w:rPr>
-                              <w:t>Tecnológico Nacional de México Campus Cd.Juárez</w:t>
+                              <w:t xml:space="preserve">Tecnológico Nacional de México Campus </w:t>
                             </w:r>
+                            <w:proofErr w:type="spellStart"/>
+                            <w:proofErr w:type="gramStart"/>
+                            <w:r>
+                              <w:rPr>
+                                <w:rFonts w:ascii="Calibri" w:hAnsi="Calibri"/>
+                                <w:b/>
+                                <w:sz w:val="26"/>
+                              </w:rPr>
+                              <w:t>Cd.Juárez</w:t>
+                            </w:r>
+                            <w:proofErr w:type="spellEnd"/>
+                            <w:proofErr w:type="gramEnd"/>
                           </w:p>
                         </w:txbxContent>
                       </wps:txbx>
@@ -1203,8 +1313,20 @@
                           <w:b/>
                           <w:sz w:val="26"/>
                         </w:rPr>
-                        <w:t>Tecnológico Nacional de México Campus Cd.Juárez</w:t>
+                        <w:t xml:space="preserve">Tecnológico Nacional de México Campus </w:t>
                       </w:r>
+                      <w:proofErr w:type="spellStart"/>
+                      <w:proofErr w:type="gramStart"/>
+                      <w:r>
+                        <w:rPr>
+                          <w:rFonts w:ascii="Calibri" w:hAnsi="Calibri"/>
+                          <w:b/>
+                          <w:sz w:val="26"/>
+                        </w:rPr>
+                        <w:t>Cd.Juárez</w:t>
+                      </w:r>
+                      <w:proofErr w:type="spellEnd"/>
+                      <w:proofErr w:type="gramEnd"/>
                     </w:p>
                   </w:txbxContent>
                 </v:textbox>
@@ -1213,6 +1335,7 @@
           </mc:Fallback>
         </mc:AlternateContent>
       </w:r>
+      <w:proofErr w:type="spellStart"/>
       <w:r>
         <w:rPr>
           <w:rFonts w:ascii="Calibri"/>
@@ -1220,6 +1343,7 @@
         </w:rPr>
         <w:t>Listening</w:t>
       </w:r>
+      <w:proofErr w:type="spellEnd"/>
       <w:r>
         <w:rPr>
           <w:rFonts w:ascii="Calibri"/>
@@ -1262,6 +1386,7 @@
           <w:rFonts w:ascii="Calibri"/>
         </w:rPr>
       </w:pPr>
+      <w:proofErr w:type="spellStart"/>
       <w:r>
         <w:rPr>
           <w:rFonts w:ascii="Calibri"/>
@@ -1269,6 +1394,7 @@
         </w:rPr>
         <w:t>Speaking</w:t>
       </w:r>
+      <w:proofErr w:type="spellEnd"/>
       <w:r>
         <w:rPr>
           <w:rFonts w:ascii="Calibri"/>
@@ -1351,12 +1477,14 @@
                 <w:b/>
               </w:rPr>
             </w:pPr>
+            <w:proofErr w:type="spellStart"/>
             <w:r>
               <w:rPr>
                 <w:b/>
               </w:rPr>
               <w:t>Title</w:t>
             </w:r>
+            <w:proofErr w:type="spellEnd"/>
             <w:r>
               <w:rPr>
                 <w:b/>
@@ -1382,9 +1510,11 @@
               <w:spacing w:line="253" w:lineRule="exact"/>
               <w:ind w:left="105"/>
             </w:pPr>
+            <w:proofErr w:type="spellStart"/>
             <w:r>
               <w:t>Student</w:t>
             </w:r>
+            <w:proofErr w:type="spellEnd"/>
           </w:p>
         </w:tc>
       </w:tr>
@@ -1410,12 +1540,14 @@
                 <w:b/>
               </w:rPr>
             </w:pPr>
+            <w:proofErr w:type="spellStart"/>
             <w:r>
               <w:rPr>
                 <w:b/>
               </w:rPr>
               <w:t>Learning</w:t>
             </w:r>
+            <w:proofErr w:type="spellEnd"/>
             <w:r>
               <w:rPr>
                 <w:b/>
@@ -1440,9 +1572,27 @@
               <w:spacing w:line="241" w:lineRule="exact"/>
               <w:ind w:left="105"/>
             </w:pPr>
+            <w:proofErr w:type="spellStart"/>
             <w:r>
-              <w:t>Electronics, mechanics, control, programming</w:t>
+              <w:t>Electronics</w:t>
             </w:r>
+            <w:proofErr w:type="spellEnd"/>
+            <w:r>
+              <w:t xml:space="preserve">, </w:t>
+            </w:r>
+            <w:proofErr w:type="spellStart"/>
+            <w:r>
+              <w:t>mechanics</w:t>
+            </w:r>
+            <w:proofErr w:type="spellEnd"/>
+            <w:r>
+              <w:t xml:space="preserve">, control, </w:t>
+            </w:r>
+            <w:proofErr w:type="spellStart"/>
+            <w:r>
+              <w:t>programming</w:t>
+            </w:r>
+            <w:proofErr w:type="spellEnd"/>
           </w:p>
         </w:tc>
       </w:tr>
@@ -1469,11 +1619,19 @@
                 <w:b/>
               </w:rPr>
             </w:pPr>
+            <w:proofErr w:type="spellStart"/>
             <w:r>
               <w:rPr>
                 <w:b/>
               </w:rPr>
-              <w:t>Start date</w:t>
+              <w:t>Start</w:t>
+            </w:r>
+            <w:proofErr w:type="spellEnd"/>
+            <w:r>
+              <w:rPr>
+                <w:b/>
+              </w:rPr>
+              <w:t xml:space="preserve"> date</w:t>
             </w:r>
             <w:r>
               <w:rPr>
@@ -1540,11 +1698,19 @@
                 <w:b/>
               </w:rPr>
             </w:pPr>
+            <w:proofErr w:type="spellStart"/>
             <w:r>
               <w:rPr>
                 <w:b/>
               </w:rPr>
-              <w:t>End date</w:t>
+              <w:t>End</w:t>
+            </w:r>
+            <w:proofErr w:type="spellEnd"/>
+            <w:r>
+              <w:rPr>
+                <w:b/>
+              </w:rPr>
+              <w:t xml:space="preserve"> date</w:t>
             </w:r>
             <w:r>
               <w:rPr>
@@ -1570,12 +1736,14 @@
               <w:spacing w:line="241" w:lineRule="exact"/>
               <w:ind w:left="105"/>
             </w:pPr>
+            <w:proofErr w:type="spellStart"/>
             <w:r>
               <w:t>D</w:t>
             </w:r>
             <w:r>
               <w:t>ecember</w:t>
             </w:r>
+            <w:proofErr w:type="spellEnd"/>
             <w:r>
               <w:t xml:space="preserve"> 2022</w:t>
             </w:r>
@@ -1595,6 +1763,7 @@
           <w:szCs w:val="22"/>
         </w:rPr>
       </w:pPr>
+      <w:proofErr w:type="spellStart"/>
       <w:r>
         <w:rPr>
           <w:rFonts w:ascii="Calibri" w:hAnsi="Calibri"/>
@@ -1604,6 +1773,7 @@
         </w:rPr>
         <w:t>Background</w:t>
       </w:r>
+      <w:proofErr w:type="spellEnd"/>
       <w:r>
         <w:rPr>
           <w:rFonts w:ascii="Calibri" w:hAnsi="Calibri"/>
@@ -1623,6 +1793,7 @@
         </w:rPr>
         <w:t xml:space="preserve"> </w:t>
       </w:r>
+      <w:proofErr w:type="spellStart"/>
       <w:r>
         <w:rPr>
           <w:rFonts w:ascii="Calibri" w:hAnsi="Calibri"/>
@@ -1641,6 +1812,7 @@
         </w:rPr>
         <w:t>amming</w:t>
       </w:r>
+      <w:proofErr w:type="spellEnd"/>
       <w:r>
         <w:rPr>
           <w:rFonts w:ascii="Calibri" w:hAnsi="Calibri"/>
@@ -1664,6 +1836,7 @@
           <w:szCs w:val="22"/>
         </w:rPr>
       </w:pPr>
+      <w:proofErr w:type="spellStart"/>
       <w:r>
         <w:rPr>
           <w:rFonts w:ascii="Calibri" w:hAnsi="Calibri"/>
@@ -1673,6 +1846,7 @@
         </w:rPr>
         <w:t>electronics</w:t>
       </w:r>
+      <w:proofErr w:type="spellEnd"/>
     </w:p>
     <w:p>
       <w:pPr>
@@ -1685,6 +1859,7 @@
           <w:spacing w:val="-52"/>
         </w:rPr>
       </w:pPr>
+      <w:proofErr w:type="spellStart"/>
       <w:r>
         <w:rPr>
           <w:rFonts w:ascii="Calibri" w:hAnsi="Calibri"/>
@@ -1694,6 +1869,7 @@
         </w:rPr>
         <w:t>Telecommunications</w:t>
       </w:r>
+      <w:proofErr w:type="spellEnd"/>
       <w:r>
         <w:rPr>
           <w:rFonts w:ascii="Calibri" w:hAnsi="Calibri"/>
@@ -2144,6 +2320,7 @@
           <w:sz w:val="32"/>
         </w:rPr>
       </w:pPr>
+      <w:proofErr w:type="spellStart"/>
       <w:r>
         <w:rPr>
           <w:rFonts w:ascii="Calibri"/>
@@ -2162,6 +2339,7 @@
         </w:rPr>
         <w:t>lery</w:t>
       </w:r>
+      <w:proofErr w:type="spellEnd"/>
     </w:p>
     <w:p>
       <w:pPr>
@@ -2241,11 +2419,19 @@
                 <w:b/>
               </w:rPr>
             </w:pPr>
+            <w:proofErr w:type="spellStart"/>
             <w:r>
               <w:rPr>
                 <w:b/>
               </w:rPr>
-              <w:t>Title:</w:t>
+              <w:t>Title</w:t>
+            </w:r>
+            <w:proofErr w:type="spellEnd"/>
+            <w:r>
+              <w:rPr>
+                <w:b/>
+              </w:rPr>
+              <w:t>:</w:t>
             </w:r>
           </w:p>
         </w:tc>
@@ -2265,9 +2451,11 @@
               <w:pStyle w:val="TableParagraph"/>
               <w:spacing w:before="10"/>
             </w:pPr>
+            <w:proofErr w:type="spellStart"/>
             <w:r>
               <w:t>Intern</w:t>
             </w:r>
+            <w:proofErr w:type="spellEnd"/>
           </w:p>
         </w:tc>
       </w:tr>
@@ -2293,11 +2481,19 @@
                 <w:b/>
               </w:rPr>
             </w:pPr>
+            <w:proofErr w:type="spellStart"/>
             <w:r>
               <w:rPr>
                 <w:b/>
               </w:rPr>
-              <w:t>Learning:</w:t>
+              <w:t>Learning</w:t>
+            </w:r>
+            <w:proofErr w:type="spellEnd"/>
+            <w:r>
+              <w:rPr>
+                <w:b/>
+              </w:rPr>
+              <w:t>:</w:t>
             </w:r>
           </w:p>
         </w:tc>
@@ -2356,11 +2552,19 @@
                 <w:b/>
               </w:rPr>
             </w:pPr>
+            <w:proofErr w:type="spellStart"/>
             <w:r>
               <w:rPr>
                 <w:b/>
               </w:rPr>
-              <w:t>Start date:</w:t>
+              <w:t>Start</w:t>
+            </w:r>
+            <w:proofErr w:type="spellEnd"/>
+            <w:r>
+              <w:rPr>
+                <w:b/>
+              </w:rPr>
+              <w:t xml:space="preserve"> date:</w:t>
             </w:r>
           </w:p>
         </w:tc>
@@ -2379,9 +2583,11 @@
             <w:pPr>
               <w:pStyle w:val="TableParagraph"/>
             </w:pPr>
+            <w:proofErr w:type="spellStart"/>
             <w:r>
               <w:t>February</w:t>
             </w:r>
+            <w:proofErr w:type="spellEnd"/>
             <w:r>
               <w:rPr>
                 <w:spacing w:val="-3"/>
@@ -2415,11 +2621,19 @@
                 <w:b/>
               </w:rPr>
             </w:pPr>
+            <w:proofErr w:type="spellStart"/>
             <w:r>
               <w:rPr>
                 <w:b/>
               </w:rPr>
-              <w:t>End date:</w:t>
+              <w:t>End</w:t>
+            </w:r>
+            <w:proofErr w:type="spellEnd"/>
+            <w:r>
+              <w:rPr>
+                <w:b/>
+              </w:rPr>
+              <w:t xml:space="preserve"> date:</w:t>
             </w:r>
           </w:p>
         </w:tc>
@@ -2505,7 +2719,25 @@
                                       <w:b/>
                                       <w:sz w:val="26"/>
                                     </w:rPr>
-                                    <w:t>Centro de Bachilerato Tecnológico e Industrial No.128</w:t>
+                                    <w:t xml:space="preserve">Centro de </w:t>
+                                  </w:r>
+                                  <w:proofErr w:type="spellStart"/>
+                                  <w:r>
+                                    <w:rPr>
+                                      <w:rFonts w:ascii="Calibri" w:hAnsi="Calibri"/>
+                                      <w:b/>
+                                      <w:sz w:val="26"/>
+                                    </w:rPr>
+                                    <w:t>Bachilerato</w:t>
+                                  </w:r>
+                                  <w:proofErr w:type="spellEnd"/>
+                                  <w:r>
+                                    <w:rPr>
+                                      <w:rFonts w:ascii="Calibri" w:hAnsi="Calibri"/>
+                                      <w:b/>
+                                      <w:sz w:val="26"/>
+                                    </w:rPr>
+                                    <w:t xml:space="preserve"> Tecnológico e Industrial No.128</w:t>
                                   </w:r>
                                 </w:p>
                                 <w:p>
@@ -2562,7 +2794,25 @@
                                 <w:b/>
                                 <w:sz w:val="26"/>
                               </w:rPr>
-                              <w:t>Centro de Bachilerato Tecnológico e Industrial No.128</w:t>
+                              <w:t xml:space="preserve">Centro de </w:t>
+                            </w:r>
+                            <w:proofErr w:type="spellStart"/>
+                            <w:r>
+                              <w:rPr>
+                                <w:rFonts w:ascii="Calibri" w:hAnsi="Calibri"/>
+                                <w:b/>
+                                <w:sz w:val="26"/>
+                              </w:rPr>
+                              <w:t>Bachilerato</w:t>
+                            </w:r>
+                            <w:proofErr w:type="spellEnd"/>
+                            <w:r>
+                              <w:rPr>
+                                <w:rFonts w:ascii="Calibri" w:hAnsi="Calibri"/>
+                                <w:b/>
+                                <w:sz w:val="26"/>
+                              </w:rPr>
+                              <w:t xml:space="preserve"> Tecnológico e Industrial No.128</w:t>
                             </w:r>
                           </w:p>
                           <w:p>
@@ -2613,6 +2863,7 @@
         </w:rPr>
         <w:t xml:space="preserve"> </w:t>
       </w:r>
+      <w:proofErr w:type="spellStart"/>
       <w:r>
         <w:rPr>
           <w:rFonts w:ascii="Calibri"/>
@@ -2631,6 +2882,7 @@
         </w:rPr>
         <w:t>tions</w:t>
       </w:r>
+      <w:proofErr w:type="spellEnd"/>
     </w:p>
     <w:tbl>
       <w:tblPr>
@@ -2674,11 +2926,19 @@
                 <w:b/>
               </w:rPr>
             </w:pPr>
+            <w:proofErr w:type="spellStart"/>
             <w:r>
               <w:rPr>
                 <w:b/>
               </w:rPr>
-              <w:t>Title:</w:t>
+              <w:t>Title</w:t>
+            </w:r>
+            <w:proofErr w:type="spellEnd"/>
+            <w:r>
+              <w:rPr>
+                <w:b/>
+              </w:rPr>
+              <w:t>:</w:t>
             </w:r>
           </w:p>
         </w:tc>
@@ -2698,9 +2958,11 @@
               <w:pStyle w:val="TableParagraph"/>
               <w:spacing w:before="1" w:line="259" w:lineRule="exact"/>
             </w:pPr>
+            <w:proofErr w:type="spellStart"/>
             <w:r>
               <w:t>Student</w:t>
             </w:r>
+            <w:proofErr w:type="spellEnd"/>
           </w:p>
         </w:tc>
       </w:tr>
@@ -2725,11 +2987,19 @@
                 <w:b/>
               </w:rPr>
             </w:pPr>
+            <w:proofErr w:type="spellStart"/>
             <w:r>
               <w:rPr>
                 <w:b/>
               </w:rPr>
-              <w:t>Learning:</w:t>
+              <w:t>Learning</w:t>
+            </w:r>
+            <w:proofErr w:type="spellEnd"/>
+            <w:r>
+              <w:rPr>
+                <w:b/>
+              </w:rPr>
+              <w:t>:</w:t>
             </w:r>
           </w:p>
         </w:tc>
@@ -2747,9 +3017,11 @@
             <w:pPr>
               <w:pStyle w:val="TableParagraph"/>
             </w:pPr>
+            <w:proofErr w:type="spellStart"/>
             <w:r>
               <w:t>Electronics</w:t>
             </w:r>
+            <w:proofErr w:type="spellEnd"/>
           </w:p>
         </w:tc>
       </w:tr>
@@ -2775,11 +3047,19 @@
                 <w:b/>
               </w:rPr>
             </w:pPr>
+            <w:proofErr w:type="spellStart"/>
             <w:r>
               <w:rPr>
                 <w:b/>
               </w:rPr>
-              <w:t>Start date:</w:t>
+              <w:t>Start</w:t>
+            </w:r>
+            <w:proofErr w:type="spellEnd"/>
+            <w:r>
+              <w:rPr>
+                <w:b/>
+              </w:rPr>
+              <w:t xml:space="preserve"> date:</w:t>
             </w:r>
           </w:p>
         </w:tc>
@@ -2835,11 +3115,19 @@
                 <w:b/>
               </w:rPr>
             </w:pPr>
+            <w:proofErr w:type="spellStart"/>
             <w:r>
               <w:rPr>
                 <w:b/>
               </w:rPr>
-              <w:t>End date:</w:t>
+              <w:t>End</w:t>
+            </w:r>
+            <w:proofErr w:type="spellEnd"/>
+            <w:r>
+              <w:rPr>
+                <w:b/>
+              </w:rPr>
+              <w:t xml:space="preserve"> date:</w:t>
             </w:r>
           </w:p>
         </w:tc>
@@ -3680,6 +3968,7 @@
                                   <w:sz w:val="36"/>
                                 </w:rPr>
                               </w:pPr>
+                              <w:proofErr w:type="spellStart"/>
                               <w:r>
                                 <w:rPr>
                                   <w:rFonts w:ascii="Arial"/>
@@ -3696,8 +3985,29 @@
                                   <w:color w:val="FFFFFF"/>
                                   <w:sz w:val="36"/>
                                 </w:rPr>
-                                <w:t>esearch and projects</w:t>
+                                <w:t>esearch</w:t>
                               </w:r>
+                              <w:proofErr w:type="spellEnd"/>
+                              <w:r>
+                                <w:rPr>
+                                  <w:rFonts w:ascii="Arial"/>
+                                  <w:b/>
+                                  <w:color w:val="FFFFFF"/>
+                                  <w:sz w:val="36"/>
+                                </w:rPr>
+                                <w:t xml:space="preserve"> and </w:t>
+                              </w:r>
+                              <w:proofErr w:type="spellStart"/>
+                              <w:r>
+                                <w:rPr>
+                                  <w:rFonts w:ascii="Arial"/>
+                                  <w:b/>
+                                  <w:color w:val="FFFFFF"/>
+                                  <w:sz w:val="36"/>
+                                </w:rPr>
+                                <w:t>projects</w:t>
+                              </w:r>
+                              <w:proofErr w:type="spellEnd"/>
                             </w:p>
                           </w:txbxContent>
                         </wps:txbx>
@@ -3792,6 +4102,7 @@
                             <w:sz w:val="36"/>
                           </w:rPr>
                         </w:pPr>
+                        <w:proofErr w:type="spellStart"/>
                         <w:r>
                           <w:rPr>
                             <w:rFonts w:ascii="Arial"/>
@@ -3808,8 +4119,29 @@
                             <w:color w:val="FFFFFF"/>
                             <w:sz w:val="36"/>
                           </w:rPr>
-                          <w:t>esearch and projects</w:t>
+                          <w:t>esearch</w:t>
                         </w:r>
+                        <w:proofErr w:type="spellEnd"/>
+                        <w:r>
+                          <w:rPr>
+                            <w:rFonts w:ascii="Arial"/>
+                            <w:b/>
+                            <w:color w:val="FFFFFF"/>
+                            <w:sz w:val="36"/>
+                          </w:rPr>
+                          <w:t xml:space="preserve"> and </w:t>
+                        </w:r>
+                        <w:proofErr w:type="spellStart"/>
+                        <w:r>
+                          <w:rPr>
+                            <w:rFonts w:ascii="Arial"/>
+                            <w:b/>
+                            <w:color w:val="FFFFFF"/>
+                            <w:sz w:val="36"/>
+                          </w:rPr>
+                          <w:t>projects</w:t>
+                        </w:r>
+                        <w:proofErr w:type="spellEnd"/>
                       </w:p>
                     </w:txbxContent>
                   </v:textbox>
@@ -3870,7 +4202,21 @@
         <w:rPr>
           <w:lang w:val="en-US"/>
         </w:rPr>
-        <w:t>How Does Industrial Internet of Things (IIoT) Work?</w:t>
+        <w:t>How Does Industrial Internet of Things (</w:t>
+      </w:r>
+      <w:proofErr w:type="spellStart"/>
+      <w:r>
+        <w:rPr>
+          <w:lang w:val="en-US"/>
+        </w:rPr>
+        <w:t>IIoT</w:t>
+      </w:r>
+      <w:proofErr w:type="spellEnd"/>
+      <w:r>
+        <w:rPr>
+          <w:lang w:val="en-US"/>
+        </w:rPr>
+        <w:t>) Work?</w:t>
       </w:r>
     </w:p>
     <w:p>
@@ -3900,7 +4246,29 @@
           <w:szCs w:val="24"/>
           <w:lang w:val="en-US"/>
         </w:rPr>
-        <w:t>Research and development of a general scheme summarizing the operation of the Industrial Internet of Things (IIoT).</w:t>
+        <w:t>Research and development of a general scheme summarizing the operation of the Industrial Internet of Things (</w:t>
+      </w:r>
+      <w:proofErr w:type="spellStart"/>
+      <w:r>
+        <w:rPr>
+          <w:b w:val="0"/>
+          <w:bCs w:val="0"/>
+          <w:sz w:val="24"/>
+          <w:szCs w:val="24"/>
+          <w:lang w:val="en-US"/>
+        </w:rPr>
+        <w:t>IIoT</w:t>
+      </w:r>
+      <w:proofErr w:type="spellEnd"/>
+      <w:r>
+        <w:rPr>
+          <w:b w:val="0"/>
+          <w:bCs w:val="0"/>
+          <w:sz w:val="24"/>
+          <w:szCs w:val="24"/>
+          <w:lang w:val="en-US"/>
+        </w:rPr>
+        <w:t>).</w:t>
       </w:r>
     </w:p>
     <w:p>
@@ -4118,7 +4486,21 @@
         <w:rPr>
           <w:lang w:val="en-US"/>
         </w:rPr>
-        <w:t>3d scenes using Three js library and enable 3d.</w:t>
+        <w:t xml:space="preserve">3d scenes using Three </w:t>
+      </w:r>
+      <w:proofErr w:type="spellStart"/>
+      <w:r>
+        <w:rPr>
+          <w:lang w:val="en-US"/>
+        </w:rPr>
+        <w:t>js</w:t>
+      </w:r>
+      <w:proofErr w:type="spellEnd"/>
+      <w:r>
+        <w:rPr>
+          <w:lang w:val="en-US"/>
+        </w:rPr>
+        <w:t xml:space="preserve"> library and enable 3d.</w:t>
       </w:r>
       <w:r>
         <w:rPr>
@@ -4150,7 +4532,23 @@
             <w:color w:val="00B0F0"/>
             <w:lang w:val="en-US"/>
           </w:rPr>
-          <w:t>Link</w:t>
+          <w:t>Li</w:t>
+        </w:r>
+        <w:r>
+          <w:rPr>
+            <w:rStyle w:val="Hyperlink"/>
+            <w:color w:val="00B0F0"/>
+            <w:lang w:val="en-US"/>
+          </w:rPr>
+          <w:t>n</w:t>
+        </w:r>
+        <w:r>
+          <w:rPr>
+            <w:rStyle w:val="Hyperlink"/>
+            <w:color w:val="00B0F0"/>
+            <w:lang w:val="en-US"/>
+          </w:rPr>
+          <w:t>k</w:t>
         </w:r>
       </w:hyperlink>
     </w:p>
@@ -4181,6 +4579,7 @@
           <w:lang w:val="en-US"/>
         </w:rPr>
       </w:pPr>
+      <w:proofErr w:type="spellStart"/>
       <w:r>
         <w:rPr>
           <w:rFonts w:ascii="Arial"/>
@@ -4190,6 +4589,7 @@
         </w:rPr>
         <w:t>PlcNode</w:t>
       </w:r>
+      <w:proofErr w:type="spellEnd"/>
     </w:p>
     <w:p>
       <w:pPr>
@@ -4960,6 +5360,7 @@
           <w:lang w:val="en-US"/>
         </w:rPr>
       </w:pPr>
+      <w:proofErr w:type="spellStart"/>
       <w:r>
         <w:rPr>
           <w:rFonts w:ascii="Arial"/>
@@ -4969,8 +5370,9 @@
           <w:sz w:val="20"/>
           <w:lang w:val="en-US"/>
         </w:rPr>
-        <w:t xml:space="preserve">Continuos deploy </w:t>
-      </w:r>
+        <w:t>Continuos</w:t>
+      </w:r>
+      <w:proofErr w:type="spellEnd"/>
       <w:r>
         <w:rPr>
           <w:rFonts w:ascii="Arial"/>
@@ -4980,7 +5382,7 @@
           <w:sz w:val="20"/>
           <w:lang w:val="en-US"/>
         </w:rPr>
-        <w:t>integration</w:t>
+        <w:t xml:space="preserve"> deploy </w:t>
       </w:r>
       <w:r>
         <w:rPr>
@@ -4991,11 +5393,9 @@
           <w:sz w:val="20"/>
           <w:lang w:val="en-US"/>
         </w:rPr>
-        <w:t>.</w:t>
-      </w:r>
-    </w:p>
-    <w:p>
-      <w:pPr>
+        <w:t>integration</w:t>
+      </w:r>
+      <w:r>
         <w:rPr>
           <w:rFonts w:ascii="Arial"/>
           <w:b/>
@@ -5004,59 +5404,8 @@
           <w:sz w:val="20"/>
           <w:lang w:val="en-US"/>
         </w:rPr>
-      </w:pPr>
-    </w:p>
-    <w:p>
-      <w:pPr>
-        <w:rPr>
-          <w:rFonts w:ascii="Arial"/>
-          <w:sz w:val="20"/>
-          <w:lang w:val="en-US"/>
-        </w:rPr>
-      </w:pPr>
-      <w:r>
-        <w:rPr>
-          <w:rFonts w:ascii="Arial"/>
-          <w:sz w:val="20"/>
-          <w:lang w:val="en-US"/>
-        </w:rPr>
-        <w:t>Jenkins.</w:t>
-      </w:r>
-    </w:p>
-    <w:p>
-      <w:pPr>
-        <w:rPr>
-          <w:rFonts w:ascii="Arial"/>
-          <w:sz w:val="20"/>
-          <w:lang w:val="en-US"/>
-        </w:rPr>
-      </w:pPr>
-      <w:r>
-        <w:rPr>
-          <w:rFonts w:ascii="Arial"/>
-          <w:sz w:val="20"/>
-          <w:lang w:val="en-US"/>
-        </w:rPr>
-        <w:t>Docker</w:t>
-      </w:r>
-    </w:p>
-    <w:p>
-      <w:pPr>
-        <w:rPr>
-          <w:rFonts w:ascii="Arial"/>
-          <w:sz w:val="20"/>
-          <w:lang w:val="en-US"/>
-        </w:rPr>
-      </w:pPr>
-    </w:p>
-    <w:p>
-      <w:pPr>
-        <w:rPr>
-          <w:rFonts w:ascii="Arial"/>
-          <w:sz w:val="20"/>
-          <w:lang w:val="en-US"/>
-        </w:rPr>
-      </w:pPr>
+        <w:t>.</w:t>
+      </w:r>
     </w:p>
     <w:p>
       <w:pPr>
@@ -5069,7 +5418,61 @@
           <w:lang w:val="en-US"/>
         </w:rPr>
       </w:pPr>
-      <w:r>
+    </w:p>
+    <w:p>
+      <w:pPr>
+        <w:rPr>
+          <w:rFonts w:ascii="Arial"/>
+          <w:sz w:val="20"/>
+          <w:lang w:val="en-US"/>
+        </w:rPr>
+      </w:pPr>
+      <w:r>
+        <w:rPr>
+          <w:rFonts w:ascii="Arial"/>
+          <w:sz w:val="20"/>
+          <w:lang w:val="en-US"/>
+        </w:rPr>
+        <w:t>Jenkins.</w:t>
+      </w:r>
+    </w:p>
+    <w:p>
+      <w:pPr>
+        <w:rPr>
+          <w:rFonts w:ascii="Arial"/>
+          <w:sz w:val="20"/>
+          <w:lang w:val="en-US"/>
+        </w:rPr>
+      </w:pPr>
+      <w:r>
+        <w:rPr>
+          <w:rFonts w:ascii="Arial"/>
+          <w:sz w:val="20"/>
+          <w:lang w:val="en-US"/>
+        </w:rPr>
+        <w:t>Docker</w:t>
+      </w:r>
+    </w:p>
+    <w:p>
+      <w:pPr>
+        <w:rPr>
+          <w:rFonts w:ascii="Arial"/>
+          <w:sz w:val="20"/>
+          <w:lang w:val="en-US"/>
+        </w:rPr>
+      </w:pPr>
+    </w:p>
+    <w:p>
+      <w:pPr>
+        <w:rPr>
+          <w:rFonts w:ascii="Arial"/>
+          <w:sz w:val="20"/>
+          <w:lang w:val="en-US"/>
+        </w:rPr>
+      </w:pPr>
+    </w:p>
+    <w:p>
+      <w:pPr>
         <w:rPr>
           <w:rFonts w:ascii="Arial"/>
           <w:b/>
@@ -5078,11 +5481,8 @@
           <w:sz w:val="20"/>
           <w:lang w:val="en-US"/>
         </w:rPr>
-        <w:t>Languages.</w:t>
-      </w:r>
-    </w:p>
-    <w:p>
-      <w:pPr>
+      </w:pPr>
+      <w:r>
         <w:rPr>
           <w:rFonts w:ascii="Arial"/>
           <w:b/>
@@ -5091,6 +5491,19 @@
           <w:sz w:val="20"/>
           <w:lang w:val="en-US"/>
         </w:rPr>
+        <w:t>Languages.</w:t>
+      </w:r>
+    </w:p>
+    <w:p>
+      <w:pPr>
+        <w:rPr>
+          <w:rFonts w:ascii="Arial"/>
+          <w:b/>
+          <w:bCs/>
+          <w:color w:val="1F497D" w:themeColor="text2"/>
+          <w:sz w:val="20"/>
+          <w:lang w:val="en-US"/>
+        </w:rPr>
       </w:pPr>
     </w:p>
     <w:p>
@@ -5151,8 +5564,17 @@
           <w:lang w:val="en-US"/>
         </w:rPr>
         <w:tab/>
+      </w:r>
+      <w:proofErr w:type="spellStart"/>
+      <w:r>
+        <w:rPr>
+          <w:rFonts w:ascii="Arial"/>
+          <w:sz w:val="20"/>
+          <w:lang w:val="en-US"/>
+        </w:rPr>
         <w:t>Gcc</w:t>
       </w:r>
+      <w:proofErr w:type="spellEnd"/>
     </w:p>
     <w:p>
       <w:pPr>
@@ -5169,8 +5591,17 @@
           <w:lang w:val="en-US"/>
         </w:rPr>
         <w:tab/>
+      </w:r>
+      <w:proofErr w:type="spellStart"/>
+      <w:r>
+        <w:rPr>
+          <w:rFonts w:ascii="Arial"/>
+          <w:sz w:val="20"/>
+          <w:lang w:val="en-US"/>
+        </w:rPr>
         <w:t>Platformio</w:t>
       </w:r>
+      <w:proofErr w:type="spellEnd"/>
     </w:p>
     <w:p>
       <w:pPr>
@@ -5237,8 +5668,18 @@
           <w:lang w:val="en-US"/>
         </w:rPr>
         <w:tab/>
-        <w:t>Node js</w:t>
-      </w:r>
+        <w:t xml:space="preserve">Node </w:t>
+      </w:r>
+      <w:proofErr w:type="spellStart"/>
+      <w:r>
+        <w:rPr>
+          <w:rFonts w:ascii="Arial"/>
+          <w:sz w:val="20"/>
+          <w:lang w:val="en-US"/>
+        </w:rPr>
+        <w:t>js</w:t>
+      </w:r>
+      <w:proofErr w:type="spellEnd"/>
     </w:p>
     <w:p>
       <w:pPr>
@@ -5377,7 +5818,25 @@
           <w:sz w:val="20"/>
           <w:lang w:val="en-US"/>
         </w:rPr>
-        <w:t xml:space="preserve"> Css.</w:t>
+        <w:t xml:space="preserve"> </w:t>
+      </w:r>
+      <w:proofErr w:type="spellStart"/>
+      <w:r>
+        <w:rPr>
+          <w:rFonts w:ascii="Arial"/>
+          <w:sz w:val="20"/>
+          <w:lang w:val="en-US"/>
+        </w:rPr>
+        <w:t>Css</w:t>
+      </w:r>
+      <w:proofErr w:type="spellEnd"/>
+      <w:r>
+        <w:rPr>
+          <w:rFonts w:ascii="Arial"/>
+          <w:sz w:val="20"/>
+          <w:lang w:val="en-US"/>
+        </w:rPr>
+        <w:t>.</w:t>
       </w:r>
     </w:p>
     <w:p>
@@ -5413,8 +5872,17 @@
           <w:lang w:val="en-US"/>
         </w:rPr>
         <w:tab/>
+      </w:r>
+      <w:proofErr w:type="spellStart"/>
+      <w:r>
+        <w:rPr>
+          <w:rFonts w:ascii="Arial"/>
+          <w:sz w:val="20"/>
+          <w:lang w:val="en-US"/>
+        </w:rPr>
         <w:t>Bootswatch</w:t>
       </w:r>
+      <w:proofErr w:type="spellEnd"/>
     </w:p>
     <w:p>
       <w:pPr>
@@ -5492,8 +5960,17 @@
           <w:lang w:val="en-US"/>
         </w:rPr>
         <w:tab/>
+      </w:r>
+      <w:proofErr w:type="spellStart"/>
+      <w:r>
+        <w:rPr>
+          <w:rFonts w:ascii="Arial"/>
+          <w:sz w:val="20"/>
+          <w:lang w:val="en-US"/>
+        </w:rPr>
         <w:t>Brython</w:t>
       </w:r>
+      <w:proofErr w:type="spellEnd"/>
     </w:p>
     <w:p>
       <w:pPr>
@@ -6203,7 +6680,25 @@
           <w:sz w:val="20"/>
           <w:lang w:val="en-US"/>
         </w:rPr>
-        <w:t xml:space="preserve"> Beaglebone black</w:t>
+        <w:t xml:space="preserve"> </w:t>
+      </w:r>
+      <w:proofErr w:type="spellStart"/>
+      <w:r>
+        <w:rPr>
+          <w:rFonts w:ascii="Arial"/>
+          <w:sz w:val="20"/>
+          <w:lang w:val="en-US"/>
+        </w:rPr>
+        <w:t>Beaglebone</w:t>
+      </w:r>
+      <w:proofErr w:type="spellEnd"/>
+      <w:r>
+        <w:rPr>
+          <w:rFonts w:ascii="Arial"/>
+          <w:sz w:val="20"/>
+          <w:lang w:val="en-US"/>
+        </w:rPr>
+        <w:t xml:space="preserve"> black</w:t>
       </w:r>
       <w:r>
         <w:rPr>
@@ -6348,13 +6843,23 @@
           <w:lang w:val="en-US"/>
         </w:rPr>
       </w:pPr>
-      <w:r>
-        <w:rPr>
-          <w:rFonts w:ascii="Arial"/>
-          <w:sz w:val="20"/>
-          <w:lang w:val="en-US"/>
-        </w:rPr>
-        <w:t>Rheel.</w:t>
+      <w:proofErr w:type="spellStart"/>
+      <w:r>
+        <w:rPr>
+          <w:rFonts w:ascii="Arial"/>
+          <w:sz w:val="20"/>
+          <w:lang w:val="en-US"/>
+        </w:rPr>
+        <w:t>Rheel</w:t>
+      </w:r>
+      <w:proofErr w:type="spellEnd"/>
+      <w:r>
+        <w:rPr>
+          <w:rFonts w:ascii="Arial"/>
+          <w:sz w:val="20"/>
+          <w:lang w:val="en-US"/>
+        </w:rPr>
+        <w:t>.</w:t>
       </w:r>
     </w:p>
     <w:p>
@@ -6408,7 +6913,25 @@
           <w:sz w:val="20"/>
           <w:lang w:val="en-US"/>
         </w:rPr>
-        <w:t>Orange Pi Os.</w:t>
+        <w:t xml:space="preserve">Orange Pi </w:t>
+      </w:r>
+      <w:proofErr w:type="spellStart"/>
+      <w:r>
+        <w:rPr>
+          <w:rFonts w:ascii="Arial"/>
+          <w:sz w:val="20"/>
+          <w:lang w:val="en-US"/>
+        </w:rPr>
+        <w:t>Os</w:t>
+      </w:r>
+      <w:proofErr w:type="spellEnd"/>
+      <w:r>
+        <w:rPr>
+          <w:rFonts w:ascii="Arial"/>
+          <w:sz w:val="20"/>
+          <w:lang w:val="en-US"/>
+        </w:rPr>
+        <w:t>.</w:t>
       </w:r>
     </w:p>
     <w:p>
@@ -6606,7 +7129,23 @@
           <w:rFonts w:ascii="Arial"/>
           <w:sz w:val="20"/>
         </w:rPr>
-        <w:t xml:space="preserve"> Plc Allen Bradley 1000 y</w:t>
+        <w:t xml:space="preserve"> </w:t>
+      </w:r>
+      <w:proofErr w:type="spellStart"/>
+      <w:r>
+        <w:rPr>
+          <w:rFonts w:ascii="Arial"/>
+          <w:sz w:val="20"/>
+        </w:rPr>
+        <w:t>Plc</w:t>
+      </w:r>
+      <w:proofErr w:type="spellEnd"/>
+      <w:r>
+        <w:rPr>
+          <w:rFonts w:ascii="Arial"/>
+          <w:sz w:val="20"/>
+        </w:rPr>
+        <w:t xml:space="preserve"> Allen Bradley 1000 y</w:t>
       </w:r>
     </w:p>
     <w:p>
@@ -6649,7 +7188,23 @@
           <w:rFonts w:ascii="Arial"/>
           <w:sz w:val="20"/>
         </w:rPr>
-        <w:t xml:space="preserve"> Plc Siemens S7</w:t>
+        <w:t xml:space="preserve"> </w:t>
+      </w:r>
+      <w:proofErr w:type="spellStart"/>
+      <w:r>
+        <w:rPr>
+          <w:rFonts w:ascii="Arial"/>
+          <w:sz w:val="20"/>
+        </w:rPr>
+        <w:t>Plc</w:t>
+      </w:r>
+      <w:proofErr w:type="spellEnd"/>
+      <w:r>
+        <w:rPr>
+          <w:rFonts w:ascii="Arial"/>
+          <w:sz w:val="20"/>
+        </w:rPr>
+        <w:t xml:space="preserve"> Siemens S7</w:t>
       </w:r>
       <w:r>
         <w:rPr>

</xml_diff>